<commit_message>
ULYSSES-7653 Fixes DOCX ligature test case
</commit_message>
<xml_diff>
--- a/Tests/Test Data/docx/RKDOCXRunAttributeWriterTest/ligatures.docx
+++ b/Tests/Test Data/docx/RKDOCXRunAttributeWriterTest/ligatures.docx
@@ -8,7 +8,6 @@
           <w:rFonts w:ascii="Zapfino" w:cs="Zapfino" w:eastAsia="Zapfino" w:hAnsi="Zapfino"/>
           <w:sz w:val="24"/>
           <w:szCs w:val="24"/>
-          <w:i/>
           <w14:ligatures w14:val="none"/>
         </w:rPr>
         <w:t xml:space="preserve">This text is written in Zapfino and is using no ligatures.</w:t>
@@ -20,7 +19,6 @@
           <w:rFonts w:ascii="Zapfino" w:cs="Zapfino" w:eastAsia="Zapfino" w:hAnsi="Zapfino"/>
           <w:sz w:val="24"/>
           <w:szCs w:val="24"/>
-          <w:i/>
         </w:rPr>
         <w:t xml:space="preserve">This text is written in Zapfino and is using default ligatures.</w:t>
       </w:r>
@@ -31,7 +29,6 @@
           <w:rFonts w:ascii="Zapfino" w:cs="Zapfino" w:eastAsia="Zapfino" w:hAnsi="Zapfino"/>
           <w:sz w:val="24"/>
           <w:szCs w:val="24"/>
-          <w:i/>
           <w14:ligatures w14:val="all"/>
         </w:rPr>
         <w:t xml:space="preserve">This text is written in Zapfino and is using all supported ligatures.</w:t>
@@ -43,7 +40,6 @@
           <w:rFonts w:ascii="Zapfino" w:cs="Zapfino" w:eastAsia="Zapfino" w:hAnsi="Zapfino"/>
           <w:sz w:val="24"/>
           <w:szCs w:val="24"/>
-          <w:i/>
         </w:rPr>
         <w:t xml:space="preserve">The attributes of this text do not mention ligatures, so the text should be using default ligatures. It is written in Zapfino, by the way.</w:t>
       </w:r>

</xml_diff>

<commit_message>
UMOBILE-2936 Fixes failing test on iOS and handling of light font weights
</commit_message>
<xml_diff>
--- a/Tests/Test Data/docx/RKDOCXRunAttributeWriterTest/ligatures.docx
+++ b/Tests/Test Data/docx/RKDOCXRunAttributeWriterTest/ligatures.docx
@@ -5,43 +5,43 @@
     <w:p>
       <w:r>
         <w:rPr>
-          <w:rFonts w:ascii="Zapfino" w:cs="Zapfino" w:eastAsia="Zapfino" w:hAnsi="Zapfino"/>
+          <w:rFonts w:ascii="Gill Sans Light" w:cs="Gill Sans Light" w:eastAsia="Gill Sans Light" w:hAnsi="Gill Sans Light"/>
           <w:sz w:val="24"/>
           <w:szCs w:val="24"/>
           <w14:ligatures w14:val="none"/>
         </w:rPr>
-        <w:t xml:space="preserve">This text is written in Zapfino and is using no ligatures.</w:t>
+        <w:t xml:space="preserve">This field test text is written in Gill Sans Light and is using no ligatures.</w:t>
       </w:r>
     </w:p>
     <w:p>
       <w:r>
         <w:rPr>
-          <w:rFonts w:ascii="Zapfino" w:cs="Zapfino" w:eastAsia="Zapfino" w:hAnsi="Zapfino"/>
+          <w:rFonts w:ascii="Gill Sans Light" w:cs="Gill Sans Light" w:eastAsia="Gill Sans Light" w:hAnsi="Gill Sans Light"/>
           <w:sz w:val="24"/>
           <w:szCs w:val="24"/>
         </w:rPr>
-        <w:t xml:space="preserve">This text is written in Zapfino and is using default ligatures.</w:t>
+        <w:t xml:space="preserve">This field test text is written in Gill Sans Light and is using default ligatures.</w:t>
       </w:r>
     </w:p>
     <w:p>
       <w:r>
         <w:rPr>
-          <w:rFonts w:ascii="Zapfino" w:cs="Zapfino" w:eastAsia="Zapfino" w:hAnsi="Zapfino"/>
+          <w:rFonts w:ascii="Gill Sans Light" w:cs="Gill Sans Light" w:eastAsia="Gill Sans Light" w:hAnsi="Gill Sans Light"/>
           <w:sz w:val="24"/>
           <w:szCs w:val="24"/>
           <w14:ligatures w14:val="all"/>
         </w:rPr>
-        <w:t xml:space="preserve">This text is written in Zapfino and is using all supported ligatures.</w:t>
+        <w:t xml:space="preserve">This field test text is written in Gill Sans Light and is using all supported ligatures.</w:t>
       </w:r>
     </w:p>
     <w:p>
       <w:r>
         <w:rPr>
-          <w:rFonts w:ascii="Zapfino" w:cs="Zapfino" w:eastAsia="Zapfino" w:hAnsi="Zapfino"/>
+          <w:rFonts w:ascii="Gill Sans Light" w:cs="Gill Sans Light" w:eastAsia="Gill Sans Light" w:hAnsi="Gill Sans Light"/>
           <w:sz w:val="24"/>
           <w:szCs w:val="24"/>
         </w:rPr>
-        <w:t xml:space="preserve">The attributes of this text do not mention ligatures, so the text should be using default ligatures. It is written in Zapfino, by the way.</w:t>
+        <w:t xml:space="preserve">The attributes of this field test text do not mention ligatures, so the text should be using default ligatures. It is written in Gill Sans Light, by the way.</w:t>
       </w:r>
     </w:p>
     <w:sectPr>

</xml_diff>